<commit_message>
adding new types of software testing
</commit_message>
<xml_diff>
--- a/types of software testing.docx
+++ b/types of software testing.docx
@@ -81,16 +81,7 @@
           <w:sz w:val="32"/>
           <w:szCs w:val="32"/>
         </w:rPr>
-        <w:t>тестирования будут тестироваться такие функциональности, как перемещение товара в корзину, его поиск н</w:t>
-      </w:r>
-      <w:bookmarkStart w:id="0" w:name="_GoBack"/>
-      <w:bookmarkEnd w:id="0"/>
-      <w:r>
-        <w:rPr>
-          <w:sz w:val="32"/>
-          <w:szCs w:val="32"/>
-        </w:rPr>
-        <w:t>а сайте, оплата заказа.</w:t>
+        <w:t>тестирования будут тестироваться такие функциональности, как перемещение товара в корзину, его поиск на сайте, оплата заказа.</w:t>
       </w:r>
     </w:p>
     <w:p>
@@ -315,7 +306,21 @@
           <w:sz w:val="32"/>
           <w:szCs w:val="32"/>
         </w:rPr>
-        <w:t xml:space="preserve"> Оно проводится на этапе сдачи готового продукта, либо какой-то готовой части заказчику. Цель </w:t>
+        <w:t xml:space="preserve"> </w:t>
+      </w:r>
+      <w:r>
+        <w:rPr>
+          <w:sz w:val="32"/>
+          <w:szCs w:val="32"/>
+        </w:rPr>
+        <w:t>П</w:t>
+      </w:r>
+      <w:r>
+        <w:rPr>
+          <w:sz w:val="32"/>
+          <w:szCs w:val="32"/>
+        </w:rPr>
+        <w:t xml:space="preserve">роводится на этапе сдачи готового продукта, либо какой-то готовой части заказчику. Цель </w:t>
       </w:r>
       <w:r>
         <w:rPr>
@@ -634,6 +639,176 @@
         </w:rPr>
         <w:t>Стоит отметить, что сначала рекомендуется проводить позитивное тестирование.</w:t>
       </w:r>
+    </w:p>
+    <w:p>
+      <w:pPr>
+        <w:jc w:val="center"/>
+        <w:rPr>
+          <w:b/>
+          <w:sz w:val="32"/>
+          <w:szCs w:val="32"/>
+          <w:highlight w:val="yellow"/>
+        </w:rPr>
+      </w:pPr>
+      <w:r>
+        <w:rPr>
+          <w:b/>
+          <w:sz w:val="32"/>
+          <w:szCs w:val="32"/>
+          <w:highlight w:val="yellow"/>
+        </w:rPr>
+        <w:t xml:space="preserve">Классификация тестирования по </w:t>
+      </w:r>
+      <w:r>
+        <w:rPr>
+          <w:b/>
+          <w:sz w:val="32"/>
+          <w:szCs w:val="32"/>
+          <w:highlight w:val="yellow"/>
+        </w:rPr>
+        <w:t xml:space="preserve">степени важности </w:t>
+      </w:r>
+    </w:p>
+    <w:p>
+      <w:pPr>
+        <w:rPr>
+          <w:sz w:val="32"/>
+          <w:szCs w:val="32"/>
+        </w:rPr>
+      </w:pPr>
+      <w:r>
+        <w:rPr>
+          <w:b/>
+          <w:sz w:val="32"/>
+          <w:szCs w:val="32"/>
+          <w:lang w:val="en-US"/>
+        </w:rPr>
+        <w:t>Smoke</w:t>
+      </w:r>
+      <w:r>
+        <w:rPr>
+          <w:b/>
+          <w:sz w:val="32"/>
+          <w:szCs w:val="32"/>
+        </w:rPr>
+        <w:t xml:space="preserve"> </w:t>
+      </w:r>
+      <w:r>
+        <w:rPr>
+          <w:b/>
+          <w:sz w:val="32"/>
+          <w:szCs w:val="32"/>
+        </w:rPr>
+        <w:t xml:space="preserve">тестирование. </w:t>
+      </w:r>
+      <w:r>
+        <w:rPr>
+          <w:sz w:val="32"/>
+          <w:szCs w:val="32"/>
+        </w:rPr>
+        <w:t xml:space="preserve">Проводится на начальном этапе. К примеру, после нового </w:t>
+      </w:r>
+      <w:proofErr w:type="spellStart"/>
+      <w:r>
+        <w:rPr>
+          <w:sz w:val="32"/>
+          <w:szCs w:val="32"/>
+        </w:rPr>
+        <w:t>билда</w:t>
+      </w:r>
+      <w:proofErr w:type="spellEnd"/>
+      <w:r>
+        <w:rPr>
+          <w:sz w:val="32"/>
+          <w:szCs w:val="32"/>
+        </w:rPr>
+        <w:t xml:space="preserve">. Этот вид тестирования предназначен для того, чтобы проверить, готов ли продукт к выполнению дальнейшего тестирования. Обычно это короткий цикл тестов либо же вообще один тест, который проверяет, что приложение работает или выполняет свои основные функции. В случае, если ПО не проходит </w:t>
+      </w:r>
+      <w:r>
+        <w:rPr>
+          <w:sz w:val="32"/>
+          <w:szCs w:val="32"/>
+          <w:lang w:val="en-US"/>
+        </w:rPr>
+        <w:t>smoke</w:t>
+      </w:r>
+      <w:r>
+        <w:rPr>
+          <w:sz w:val="32"/>
+          <w:szCs w:val="32"/>
+        </w:rPr>
+        <w:t xml:space="preserve"> </w:t>
+      </w:r>
+      <w:r>
+        <w:rPr>
+          <w:sz w:val="32"/>
+          <w:szCs w:val="32"/>
+        </w:rPr>
+        <w:t>тестирование, процесс тестирования полностью останавливается до момента исправления багов.</w:t>
+      </w:r>
+    </w:p>
+    <w:p>
+      <w:pPr>
+        <w:rPr>
+          <w:sz w:val="32"/>
+          <w:szCs w:val="32"/>
+        </w:rPr>
+      </w:pPr>
+      <w:r>
+        <w:rPr>
+          <w:b/>
+          <w:sz w:val="32"/>
+          <w:szCs w:val="32"/>
+        </w:rPr>
+        <w:t>Тест критического пути.</w:t>
+      </w:r>
+      <w:r>
+        <w:rPr>
+          <w:sz w:val="32"/>
+          <w:szCs w:val="32"/>
+        </w:rPr>
+        <w:t xml:space="preserve"> В рамках него тестировщик проверяет значимые функции приложения при стандартном использовании. На практике на данном уровне тестирования проверяется основная масса требований к продукту. Например, возможность набора текста, шрифт, возможность вставки изображения. Этот вид тестирования может быть как позитивным, так и негативным.</w:t>
+      </w:r>
+    </w:p>
+    <w:p>
+      <w:pPr>
+        <w:rPr>
+          <w:sz w:val="32"/>
+          <w:szCs w:val="32"/>
+        </w:rPr>
+      </w:pPr>
+      <w:r>
+        <w:rPr>
+          <w:b/>
+          <w:sz w:val="32"/>
+          <w:szCs w:val="32"/>
+        </w:rPr>
+        <w:t>Расширенный тест.</w:t>
+      </w:r>
+      <w:r>
+        <w:rPr>
+          <w:sz w:val="32"/>
+          <w:szCs w:val="32"/>
+        </w:rPr>
+        <w:t xml:space="preserve"> В рамках данного вида тестирования проводится нестандартное использование программного продукта. Например, тестировщик вводит спецсимволы в поля ввода, нелогично кликает по кнопкам, </w:t>
+      </w:r>
+      <w:r>
+        <w:rPr>
+          <w:sz w:val="32"/>
+          <w:szCs w:val="32"/>
+        </w:rPr>
+        <w:t>одновременно работает на большом количестве вкладок (максимально нагружает систему).</w:t>
+      </w:r>
+    </w:p>
+    <w:p>
+      <w:pPr>
+        <w:rPr>
+          <w:sz w:val="32"/>
+          <w:szCs w:val="32"/>
+        </w:rPr>
+      </w:pPr>
+      <w:bookmarkStart w:id="0" w:name="_GoBack"/>
+      <w:bookmarkEnd w:id="0"/>
     </w:p>
     <w:p>
       <w:pPr>

</xml_diff>

<commit_message>
new types of software testing.docx
</commit_message>
<xml_diff>
--- a/types of software testing.docx
+++ b/types of software testing.docx
@@ -668,6 +668,15 @@
         </w:rPr>
         <w:t xml:space="preserve">степени важности </w:t>
       </w:r>
+      <w:r>
+        <w:rPr>
+          <w:b/>
+          <w:sz w:val="32"/>
+          <w:szCs w:val="32"/>
+          <w:highlight w:val="yellow"/>
+        </w:rPr>
+        <w:t>тестируемых функций</w:t>
+      </w:r>
     </w:p>
     <w:p>
       <w:pPr>
@@ -803,6 +812,497 @@
     <w:p>
       <w:pPr>
         <w:rPr>
+          <w:sz w:val="32"/>
+          <w:szCs w:val="32"/>
+        </w:rPr>
+      </w:pPr>
+    </w:p>
+    <w:p>
+      <w:pPr>
+        <w:jc w:val="center"/>
+        <w:rPr>
+          <w:sz w:val="32"/>
+          <w:szCs w:val="32"/>
+        </w:rPr>
+      </w:pPr>
+    </w:p>
+    <w:p>
+      <w:pPr>
+        <w:jc w:val="center"/>
+        <w:rPr>
+          <w:sz w:val="32"/>
+          <w:szCs w:val="32"/>
+        </w:rPr>
+      </w:pPr>
+      <w:r>
+        <w:rPr>
+          <w:sz w:val="32"/>
+          <w:szCs w:val="32"/>
+          <w:highlight w:val="yellow"/>
+        </w:rPr>
+        <w:t>Классификация тестирования по цели тестирования</w:t>
+      </w:r>
+    </w:p>
+    <w:p>
+      <w:pPr>
+        <w:rPr>
+          <w:sz w:val="32"/>
+          <w:szCs w:val="32"/>
+        </w:rPr>
+      </w:pPr>
+      <w:r>
+        <w:rPr>
+          <w:b/>
+          <w:sz w:val="32"/>
+          <w:szCs w:val="32"/>
+        </w:rPr>
+        <w:t>Тестирование новой функциональности.</w:t>
+      </w:r>
+      <w:r>
+        <w:rPr>
+          <w:sz w:val="32"/>
+          <w:szCs w:val="32"/>
+        </w:rPr>
+        <w:t xml:space="preserve"> В рамках не</w:t>
+      </w:r>
+      <w:r>
+        <w:rPr>
+          <w:sz w:val="32"/>
+          <w:szCs w:val="32"/>
+        </w:rPr>
+        <w:t>го</w:t>
+      </w:r>
+      <w:r>
+        <w:rPr>
+          <w:sz w:val="32"/>
+          <w:szCs w:val="32"/>
+        </w:rPr>
+        <w:t xml:space="preserve"> проводится проверка качества какой-либо новой функциональности, отправленной на тестирование</w:t>
+      </w:r>
+      <w:r>
+        <w:rPr>
+          <w:sz w:val="32"/>
+          <w:szCs w:val="32"/>
+        </w:rPr>
+        <w:t xml:space="preserve">. Обычно тестирование проходит все этапы – </w:t>
+      </w:r>
+      <w:r>
+        <w:rPr>
+          <w:sz w:val="32"/>
+          <w:szCs w:val="32"/>
+          <w:lang w:val="en-US"/>
+        </w:rPr>
+        <w:t>smoke</w:t>
+      </w:r>
+      <w:r>
+        <w:rPr>
+          <w:sz w:val="32"/>
+          <w:szCs w:val="32"/>
+        </w:rPr>
+        <w:t xml:space="preserve"> тест, тест критического пути, расширенный тест.</w:t>
+      </w:r>
+    </w:p>
+    <w:p>
+      <w:pPr>
+        <w:rPr>
+          <w:sz w:val="32"/>
+          <w:szCs w:val="32"/>
+        </w:rPr>
+      </w:pPr>
+      <w:r>
+        <w:rPr>
+          <w:b/>
+          <w:sz w:val="32"/>
+          <w:szCs w:val="32"/>
+        </w:rPr>
+        <w:t>Регрессионное тестирование.</w:t>
+      </w:r>
+      <w:r>
+        <w:rPr>
+          <w:sz w:val="32"/>
+          <w:szCs w:val="32"/>
+        </w:rPr>
+        <w:t xml:space="preserve"> Это тестирование ранее проверенной функциональности с целью удостовериться, что изменения в коде (например, добавление новой функциональности или исправление дефекта)</w:t>
+      </w:r>
+      <w:r>
+        <w:rPr>
+          <w:sz w:val="32"/>
+          <w:szCs w:val="32"/>
+        </w:rPr>
+        <w:t xml:space="preserve"> не повлияли на ее работу. Данный вид тестирования в обязательном порядке проводится в каждом новом </w:t>
+      </w:r>
+      <w:proofErr w:type="spellStart"/>
+      <w:r>
+        <w:rPr>
+          <w:sz w:val="32"/>
+          <w:szCs w:val="32"/>
+        </w:rPr>
+        <w:t>билде</w:t>
+      </w:r>
+      <w:proofErr w:type="spellEnd"/>
+      <w:r>
+        <w:rPr>
+          <w:sz w:val="32"/>
+          <w:szCs w:val="32"/>
+        </w:rPr>
+        <w:t xml:space="preserve">. Он может включать в себя проверку исправленных багов, их степень влияния на весь продукт либо же на определенную функциональность. </w:t>
+      </w:r>
+      <w:r>
+        <w:rPr>
+          <w:sz w:val="32"/>
+          <w:szCs w:val="32"/>
+        </w:rPr>
+        <w:t xml:space="preserve">Следует понимать, что регрессионное тестирование обычно покрывает не все приложение, а только те участки, которые хоть как-то соприкасаются с изменением кода. </w:t>
+      </w:r>
+      <w:r>
+        <w:rPr>
+          <w:sz w:val="32"/>
+          <w:szCs w:val="32"/>
+        </w:rPr>
+        <w:t>Р</w:t>
+      </w:r>
+      <w:r>
+        <w:rPr>
+          <w:sz w:val="32"/>
+          <w:szCs w:val="32"/>
+        </w:rPr>
+        <w:t>егрессионное тестирование рекомендуется проводить несколько раз</w:t>
+      </w:r>
+      <w:r>
+        <w:rPr>
+          <w:sz w:val="32"/>
+          <w:szCs w:val="32"/>
+        </w:rPr>
+        <w:t xml:space="preserve">. </w:t>
+      </w:r>
+      <w:r>
+        <w:rPr>
+          <w:sz w:val="32"/>
+          <w:szCs w:val="32"/>
+        </w:rPr>
+        <w:t>Обязательно нужно включать в регрессию</w:t>
+      </w:r>
+      <w:r>
+        <w:rPr>
+          <w:sz w:val="32"/>
+          <w:szCs w:val="32"/>
+        </w:rPr>
+        <w:t xml:space="preserve"> </w:t>
+      </w:r>
+      <w:r>
+        <w:rPr>
+          <w:sz w:val="32"/>
+          <w:szCs w:val="32"/>
+        </w:rPr>
+        <w:t>области, которые чаще всего меняются в ходе разработки.</w:t>
+      </w:r>
+    </w:p>
+    <w:p>
+      <w:pPr>
+        <w:rPr>
+          <w:sz w:val="32"/>
+          <w:szCs w:val="32"/>
+        </w:rPr>
+      </w:pPr>
+      <w:r>
+        <w:rPr>
+          <w:b/>
+          <w:sz w:val="32"/>
+          <w:szCs w:val="32"/>
+          <w:lang w:val="en-US"/>
+        </w:rPr>
+        <w:t>Re</w:t>
+      </w:r>
+      <w:r>
+        <w:rPr>
+          <w:b/>
+          <w:sz w:val="32"/>
+          <w:szCs w:val="32"/>
+        </w:rPr>
+        <w:t>-</w:t>
+      </w:r>
+      <w:r>
+        <w:rPr>
+          <w:b/>
+          <w:sz w:val="32"/>
+          <w:szCs w:val="32"/>
+          <w:lang w:val="en-US"/>
+        </w:rPr>
+        <w:t>test</w:t>
+      </w:r>
+      <w:r>
+        <w:rPr>
+          <w:b/>
+          <w:sz w:val="32"/>
+          <w:szCs w:val="32"/>
+        </w:rPr>
+        <w:t>.</w:t>
+      </w:r>
+      <w:r>
+        <w:rPr>
+          <w:sz w:val="32"/>
+          <w:szCs w:val="32"/>
+        </w:rPr>
+        <w:t xml:space="preserve"> </w:t>
+      </w:r>
+      <w:r>
+        <w:rPr>
+          <w:sz w:val="32"/>
+          <w:szCs w:val="32"/>
+        </w:rPr>
+        <w:t xml:space="preserve">В рамках </w:t>
+      </w:r>
+      <w:proofErr w:type="spellStart"/>
+      <w:r>
+        <w:rPr>
+          <w:sz w:val="32"/>
+          <w:szCs w:val="32"/>
+        </w:rPr>
+        <w:t>ретеста</w:t>
+      </w:r>
+      <w:proofErr w:type="spellEnd"/>
+      <w:r>
+        <w:rPr>
+          <w:sz w:val="32"/>
+          <w:szCs w:val="32"/>
+        </w:rPr>
+        <w:t xml:space="preserve"> тестировщик убеждается в том, что разработчик действительно </w:t>
+      </w:r>
+      <w:proofErr w:type="spellStart"/>
+      <w:r>
+        <w:rPr>
+          <w:sz w:val="32"/>
+          <w:szCs w:val="32"/>
+        </w:rPr>
+        <w:t>пофиксил</w:t>
+      </w:r>
+      <w:proofErr w:type="spellEnd"/>
+      <w:r>
+        <w:rPr>
+          <w:sz w:val="32"/>
+          <w:szCs w:val="32"/>
+        </w:rPr>
+        <w:t xml:space="preserve"> тот или иной дефект.</w:t>
+      </w:r>
+    </w:p>
+    <w:p>
+      <w:pPr>
+        <w:jc w:val="center"/>
+        <w:rPr>
+          <w:sz w:val="32"/>
+          <w:szCs w:val="32"/>
+          <w:highlight w:val="yellow"/>
+        </w:rPr>
+      </w:pPr>
+      <w:r>
+        <w:rPr>
+          <w:sz w:val="32"/>
+          <w:szCs w:val="32"/>
+          <w:highlight w:val="yellow"/>
+        </w:rPr>
+        <w:t>Классификация тестирования</w:t>
+      </w:r>
+      <w:r>
+        <w:rPr>
+          <w:sz w:val="32"/>
+          <w:szCs w:val="32"/>
+          <w:highlight w:val="yellow"/>
+        </w:rPr>
+        <w:t xml:space="preserve"> по степени автоматизации</w:t>
+      </w:r>
+    </w:p>
+    <w:p>
+      <w:pPr>
+        <w:rPr>
+          <w:sz w:val="32"/>
+          <w:szCs w:val="32"/>
+        </w:rPr>
+      </w:pPr>
+      <w:r>
+        <w:rPr>
+          <w:b/>
+          <w:sz w:val="32"/>
+          <w:szCs w:val="32"/>
+        </w:rPr>
+        <w:t>Ручное тестирование</w:t>
+      </w:r>
+      <w:r>
+        <w:rPr>
+          <w:b/>
+          <w:sz w:val="32"/>
+          <w:szCs w:val="32"/>
+        </w:rPr>
+        <w:t>.</w:t>
+      </w:r>
+      <w:r>
+        <w:rPr>
+          <w:sz w:val="32"/>
+          <w:szCs w:val="32"/>
+        </w:rPr>
+        <w:t xml:space="preserve"> В рамках него тестировщики выполняют тесты вручную и не используют средств автоматизации.</w:t>
+      </w:r>
+    </w:p>
+    <w:p>
+      <w:pPr>
+        <w:rPr>
+          <w:sz w:val="32"/>
+          <w:szCs w:val="32"/>
+        </w:rPr>
+      </w:pPr>
+      <w:r>
+        <w:rPr>
+          <w:b/>
+          <w:sz w:val="32"/>
+          <w:szCs w:val="32"/>
+        </w:rPr>
+        <w:t>Автоматизированное тестирование.</w:t>
+      </w:r>
+      <w:r>
+        <w:rPr>
+          <w:sz w:val="32"/>
+          <w:szCs w:val="32"/>
+        </w:rPr>
+        <w:t xml:space="preserve"> Оно предполагает использование специального программного обеспечения для контроля выполнения тестов и сравнения фактического и ожидаемого результатов работы программы.</w:t>
+      </w:r>
+    </w:p>
+    <w:p>
+      <w:pPr>
+        <w:rPr>
+          <w:sz w:val="32"/>
+          <w:szCs w:val="32"/>
+        </w:rPr>
+      </w:pPr>
+    </w:p>
+    <w:p>
+      <w:pPr>
+        <w:rPr>
+          <w:sz w:val="32"/>
+          <w:szCs w:val="32"/>
+        </w:rPr>
+      </w:pPr>
+    </w:p>
+    <w:p>
+      <w:pPr>
+        <w:jc w:val="center"/>
+        <w:rPr>
+          <w:sz w:val="32"/>
+          <w:szCs w:val="32"/>
+          <w:highlight w:val="yellow"/>
+        </w:rPr>
+      </w:pPr>
+      <w:r>
+        <w:rPr>
+          <w:sz w:val="32"/>
+          <w:szCs w:val="32"/>
+          <w:highlight w:val="yellow"/>
+        </w:rPr>
+        <w:lastRenderedPageBreak/>
+        <w:t>Классификация тестирования</w:t>
+      </w:r>
+      <w:r>
+        <w:rPr>
+          <w:sz w:val="32"/>
+          <w:szCs w:val="32"/>
+          <w:highlight w:val="yellow"/>
+        </w:rPr>
+        <w:t xml:space="preserve"> по</w:t>
+      </w:r>
+      <w:r>
+        <w:rPr>
+          <w:sz w:val="32"/>
+          <w:szCs w:val="32"/>
+          <w:highlight w:val="yellow"/>
+        </w:rPr>
+        <w:t xml:space="preserve"> знанию кода</w:t>
+      </w:r>
+    </w:p>
+    <w:p>
+      <w:pPr>
+        <w:rPr>
+          <w:sz w:val="32"/>
+          <w:szCs w:val="32"/>
+        </w:rPr>
+      </w:pPr>
+      <w:r>
+        <w:rPr>
+          <w:b/>
+          <w:sz w:val="32"/>
+          <w:szCs w:val="32"/>
+        </w:rPr>
+        <w:t xml:space="preserve">Тестирование черного ящика. </w:t>
+      </w:r>
+      <w:r>
+        <w:rPr>
+          <w:sz w:val="32"/>
+          <w:szCs w:val="32"/>
+        </w:rPr>
+        <w:t>Тестировщик не знает, как устроена тестируемая система «под капотом» – не знает код. Данная техника подразумевает работу только с внешними интерфейсами тестируемой системы.</w:t>
+      </w:r>
+    </w:p>
+    <w:p>
+      <w:pPr>
+        <w:rPr>
+          <w:sz w:val="32"/>
+          <w:szCs w:val="32"/>
+        </w:rPr>
+      </w:pPr>
+      <w:r>
+        <w:rPr>
+          <w:b/>
+          <w:sz w:val="32"/>
+          <w:szCs w:val="32"/>
+        </w:rPr>
+        <w:t xml:space="preserve">Тестирование белого ящика. </w:t>
+      </w:r>
+      <w:r>
+        <w:rPr>
+          <w:sz w:val="32"/>
+          <w:szCs w:val="32"/>
+        </w:rPr>
+        <w:t>Тестировщику известны детали реализации тестируемой системы</w:t>
+      </w:r>
+      <w:r>
+        <w:rPr>
+          <w:sz w:val="32"/>
+          <w:szCs w:val="32"/>
+        </w:rPr>
+        <w:t>.</w:t>
+      </w:r>
+    </w:p>
+    <w:p>
+      <w:pPr>
+        <w:rPr>
+          <w:sz w:val="32"/>
+          <w:szCs w:val="32"/>
+        </w:rPr>
+      </w:pPr>
+      <w:r>
+        <w:rPr>
+          <w:b/>
+          <w:sz w:val="32"/>
+          <w:szCs w:val="32"/>
+        </w:rPr>
+        <w:t xml:space="preserve">Тестирование серого ящика. </w:t>
+      </w:r>
+      <w:r>
+        <w:rPr>
+          <w:sz w:val="32"/>
+          <w:szCs w:val="32"/>
+        </w:rPr>
+        <w:t>Тести</w:t>
+      </w:r>
+      <w:r>
+        <w:rPr>
+          <w:sz w:val="32"/>
+          <w:szCs w:val="32"/>
+        </w:rPr>
+        <w:t xml:space="preserve">ровщику известны лишь некоторые особенности реализации тестируемой системы. </w:t>
+      </w:r>
+    </w:p>
+    <w:p>
+      <w:pPr>
+        <w:rPr>
+          <w:b/>
           <w:sz w:val="32"/>
           <w:szCs w:val="32"/>
         </w:rPr>

</xml_diff>

<commit_message>
new types of software testing
</commit_message>
<xml_diff>
--- a/types of software testing.docx
+++ b/types of software testing.docx
@@ -1205,110 +1205,1878 @@
           <w:szCs w:val="32"/>
           <w:highlight w:val="yellow"/>
         </w:rPr>
-        <w:t xml:space="preserve"> по</w:t>
-      </w:r>
-      <w:r>
+        <w:t xml:space="preserve"> по знанию кода</w:t>
+      </w:r>
+    </w:p>
+    <w:p>
+      <w:pPr>
+        <w:rPr>
+          <w:sz w:val="32"/>
+          <w:szCs w:val="32"/>
+        </w:rPr>
+      </w:pPr>
+      <w:r>
+        <w:rPr>
+          <w:b/>
+          <w:sz w:val="32"/>
+          <w:szCs w:val="32"/>
+        </w:rPr>
+        <w:t xml:space="preserve">Тестирование черного ящика. </w:t>
+      </w:r>
+      <w:r>
+        <w:rPr>
+          <w:sz w:val="32"/>
+          <w:szCs w:val="32"/>
+        </w:rPr>
+        <w:t>Тестировщик не знает, как устроена тестируемая система «под капотом» – не знает код. Данная техника подразумевает работу только с внешними интерфейсами тестируемой системы.</w:t>
+      </w:r>
+    </w:p>
+    <w:p>
+      <w:pPr>
+        <w:rPr>
+          <w:sz w:val="32"/>
+          <w:szCs w:val="32"/>
+        </w:rPr>
+      </w:pPr>
+      <w:r>
+        <w:rPr>
+          <w:b/>
+          <w:sz w:val="32"/>
+          <w:szCs w:val="32"/>
+        </w:rPr>
+        <w:t xml:space="preserve">Тестирование белого ящика. </w:t>
+      </w:r>
+      <w:r>
+        <w:rPr>
+          <w:sz w:val="32"/>
+          <w:szCs w:val="32"/>
+        </w:rPr>
+        <w:t>Тестировщику известны детали реализации тестируемой системы</w:t>
+      </w:r>
+      <w:r>
+        <w:rPr>
+          <w:sz w:val="32"/>
+          <w:szCs w:val="32"/>
+        </w:rPr>
+        <w:t>.</w:t>
+      </w:r>
+    </w:p>
+    <w:p>
+      <w:pPr>
+        <w:rPr>
+          <w:sz w:val="32"/>
+          <w:szCs w:val="32"/>
+        </w:rPr>
+      </w:pPr>
+      <w:r>
+        <w:rPr>
+          <w:b/>
+          <w:sz w:val="32"/>
+          <w:szCs w:val="32"/>
+        </w:rPr>
+        <w:t xml:space="preserve">Тестирование серого ящика. </w:t>
+      </w:r>
+      <w:r>
+        <w:rPr>
+          <w:sz w:val="32"/>
+          <w:szCs w:val="32"/>
+        </w:rPr>
+        <w:t>Тести</w:t>
+      </w:r>
+      <w:r>
+        <w:rPr>
+          <w:sz w:val="32"/>
+          <w:szCs w:val="32"/>
+        </w:rPr>
+        <w:t xml:space="preserve">ровщику известны лишь некоторые особенности реализации тестируемой системы. </w:t>
+      </w:r>
+    </w:p>
+    <w:p>
+      <w:pPr>
+        <w:jc w:val="center"/>
         <w:rPr>
           <w:sz w:val="32"/>
           <w:szCs w:val="32"/>
           <w:highlight w:val="yellow"/>
         </w:rPr>
-        <w:t xml:space="preserve"> знанию кода</w:t>
-      </w:r>
-    </w:p>
-    <w:p>
-      <w:pPr>
-        <w:rPr>
-          <w:sz w:val="32"/>
-          <w:szCs w:val="32"/>
-        </w:rPr>
-      </w:pPr>
-      <w:r>
-        <w:rPr>
-          <w:b/>
-          <w:sz w:val="32"/>
-          <w:szCs w:val="32"/>
-        </w:rPr>
-        <w:t xml:space="preserve">Тестирование черного ящика. </w:t>
-      </w:r>
-      <w:r>
-        <w:rPr>
-          <w:sz w:val="32"/>
-          <w:szCs w:val="32"/>
-        </w:rPr>
-        <w:t>Тестировщик не знает, как устроена тестируемая система «под капотом» – не знает код. Данная техника подразумевает работу только с внешними интерфейсами тестируемой системы.</w:t>
-      </w:r>
-    </w:p>
-    <w:p>
-      <w:pPr>
-        <w:rPr>
-          <w:sz w:val="32"/>
-          <w:szCs w:val="32"/>
-        </w:rPr>
-      </w:pPr>
-      <w:r>
-        <w:rPr>
-          <w:b/>
-          <w:sz w:val="32"/>
-          <w:szCs w:val="32"/>
-        </w:rPr>
-        <w:t xml:space="preserve">Тестирование белого ящика. </w:t>
-      </w:r>
-      <w:r>
-        <w:rPr>
-          <w:sz w:val="32"/>
-          <w:szCs w:val="32"/>
-        </w:rPr>
-        <w:t>Тестировщику известны детали реализации тестируемой системы</w:t>
-      </w:r>
-      <w:r>
-        <w:rPr>
+      </w:pPr>
+      <w:r>
+        <w:rPr>
+          <w:sz w:val="32"/>
+          <w:szCs w:val="32"/>
+          <w:highlight w:val="yellow"/>
+        </w:rPr>
+        <w:t>Классификация тестирования по исполнению сценария</w:t>
+      </w:r>
+    </w:p>
+    <w:p>
+      <w:pPr>
+        <w:rPr>
+          <w:sz w:val="32"/>
+          <w:szCs w:val="32"/>
+        </w:rPr>
+      </w:pPr>
+      <w:proofErr w:type="spellStart"/>
+      <w:r>
+        <w:rPr>
+          <w:b/>
+          <w:sz w:val="32"/>
+          <w:szCs w:val="32"/>
+        </w:rPr>
+        <w:t>Ad-hoc</w:t>
+      </w:r>
+      <w:proofErr w:type="spellEnd"/>
+      <w:r>
+        <w:rPr>
+          <w:b/>
+          <w:sz w:val="32"/>
+          <w:szCs w:val="32"/>
+        </w:rPr>
+        <w:t xml:space="preserve"> тестирование</w:t>
+      </w:r>
+      <w:r>
+        <w:rPr>
+          <w:b/>
           <w:sz w:val="32"/>
           <w:szCs w:val="32"/>
         </w:rPr>
         <w:t>.</w:t>
       </w:r>
-    </w:p>
-    <w:p>
-      <w:pPr>
-        <w:rPr>
-          <w:sz w:val="32"/>
-          <w:szCs w:val="32"/>
-        </w:rPr>
-      </w:pPr>
-      <w:r>
-        <w:rPr>
-          <w:b/>
-          <w:sz w:val="32"/>
-          <w:szCs w:val="32"/>
-        </w:rPr>
-        <w:t xml:space="preserve">Тестирование серого ящика. </w:t>
-      </w:r>
-      <w:r>
-        <w:rPr>
-          <w:sz w:val="32"/>
-          <w:szCs w:val="32"/>
-        </w:rPr>
-        <w:t>Тести</w:t>
-      </w:r>
-      <w:r>
-        <w:rPr>
-          <w:sz w:val="32"/>
-          <w:szCs w:val="32"/>
-        </w:rPr>
-        <w:t xml:space="preserve">ровщику известны лишь некоторые особенности реализации тестируемой системы. </w:t>
-      </w:r>
-    </w:p>
-    <w:p>
-      <w:pPr>
-        <w:rPr>
-          <w:b/>
-          <w:sz w:val="32"/>
-          <w:szCs w:val="32"/>
-        </w:rPr>
-      </w:pPr>
-      <w:bookmarkStart w:id="0" w:name="_GoBack"/>
+      <w:r>
+        <w:rPr>
+          <w:sz w:val="32"/>
+          <w:szCs w:val="32"/>
+        </w:rPr>
+        <w:t xml:space="preserve"> П</w:t>
+      </w:r>
+      <w:r>
+        <w:rPr>
+          <w:sz w:val="32"/>
+          <w:szCs w:val="32"/>
+        </w:rPr>
+        <w:t>редставляет собой тестирование без использования каких-либо спецификаций,</w:t>
+      </w:r>
+      <w:r>
+        <w:rPr>
+          <w:sz w:val="32"/>
+          <w:szCs w:val="32"/>
+        </w:rPr>
+        <w:t xml:space="preserve"> </w:t>
+      </w:r>
+      <w:r>
+        <w:rPr>
+          <w:sz w:val="32"/>
+          <w:szCs w:val="32"/>
+        </w:rPr>
+        <w:t>планов и разработанных тест-кейсов.</w:t>
+      </w:r>
+    </w:p>
+    <w:p>
+      <w:pPr>
+        <w:rPr>
+          <w:sz w:val="32"/>
+          <w:szCs w:val="32"/>
+        </w:rPr>
+      </w:pPr>
+      <w:r>
+        <w:rPr>
+          <w:b/>
+          <w:sz w:val="32"/>
+          <w:szCs w:val="32"/>
+        </w:rPr>
+        <w:t>Исследовательское тестирование</w:t>
+      </w:r>
+      <w:r>
+        <w:rPr>
+          <w:b/>
+          <w:sz w:val="32"/>
+          <w:szCs w:val="32"/>
+        </w:rPr>
+        <w:t>.</w:t>
+      </w:r>
+      <w:r>
+        <w:rPr>
+          <w:b/>
+          <w:sz w:val="32"/>
+          <w:szCs w:val="32"/>
+        </w:rPr>
+        <w:t xml:space="preserve"> </w:t>
+      </w:r>
+      <w:r>
+        <w:rPr>
+          <w:sz w:val="32"/>
+          <w:szCs w:val="32"/>
+        </w:rPr>
+        <w:t>В</w:t>
+      </w:r>
+      <w:r>
+        <w:rPr>
+          <w:sz w:val="32"/>
+          <w:szCs w:val="32"/>
+        </w:rPr>
+        <w:t xml:space="preserve"> отличие от </w:t>
+      </w:r>
+      <w:proofErr w:type="spellStart"/>
+      <w:r>
+        <w:rPr>
+          <w:sz w:val="32"/>
+          <w:szCs w:val="32"/>
+        </w:rPr>
+        <w:t>ad-hoc</w:t>
+      </w:r>
+      <w:proofErr w:type="spellEnd"/>
+      <w:r>
+        <w:rPr>
+          <w:sz w:val="32"/>
+          <w:szCs w:val="32"/>
+        </w:rPr>
+        <w:t xml:space="preserve">, </w:t>
+      </w:r>
+      <w:r>
+        <w:rPr>
+          <w:sz w:val="32"/>
+          <w:szCs w:val="32"/>
+        </w:rPr>
+        <w:t xml:space="preserve">оно представляет собой </w:t>
+      </w:r>
+      <w:r>
+        <w:rPr>
+          <w:sz w:val="32"/>
+          <w:szCs w:val="32"/>
+        </w:rPr>
+        <w:t>более формальн</w:t>
+      </w:r>
+      <w:r>
+        <w:rPr>
+          <w:sz w:val="32"/>
+          <w:szCs w:val="32"/>
+        </w:rPr>
+        <w:t>ую</w:t>
+      </w:r>
+      <w:r>
+        <w:rPr>
+          <w:sz w:val="32"/>
+          <w:szCs w:val="32"/>
+        </w:rPr>
+        <w:t xml:space="preserve"> верси</w:t>
+      </w:r>
+      <w:r>
+        <w:rPr>
+          <w:sz w:val="32"/>
+          <w:szCs w:val="32"/>
+        </w:rPr>
+        <w:t>ю</w:t>
+      </w:r>
+      <w:r>
+        <w:rPr>
+          <w:sz w:val="32"/>
+          <w:szCs w:val="32"/>
+        </w:rPr>
+        <w:t xml:space="preserve"> тестировани</w:t>
+      </w:r>
+      <w:r>
+        <w:rPr>
+          <w:sz w:val="32"/>
+          <w:szCs w:val="32"/>
+        </w:rPr>
+        <w:t>я</w:t>
+      </w:r>
+      <w:r>
+        <w:rPr>
+          <w:sz w:val="32"/>
+          <w:szCs w:val="32"/>
+        </w:rPr>
+        <w:t>. Он</w:t>
+      </w:r>
+      <w:r>
+        <w:rPr>
+          <w:sz w:val="32"/>
+          <w:szCs w:val="32"/>
+        </w:rPr>
+        <w:t xml:space="preserve">о </w:t>
+      </w:r>
+      <w:r>
+        <w:rPr>
+          <w:sz w:val="32"/>
+          <w:szCs w:val="32"/>
+        </w:rPr>
+        <w:t>не требует написания тест-кейсов, но в то же время подразумевает, что каждый последующий тест выбирается</w:t>
+      </w:r>
+      <w:r>
+        <w:rPr>
+          <w:sz w:val="32"/>
+          <w:szCs w:val="32"/>
+        </w:rPr>
+        <w:t xml:space="preserve"> </w:t>
+      </w:r>
+      <w:r>
+        <w:rPr>
+          <w:sz w:val="32"/>
+          <w:szCs w:val="32"/>
+        </w:rPr>
+        <w:t xml:space="preserve">на основании результатов предыдущего теста. </w:t>
+      </w:r>
+    </w:p>
+    <w:p>
+      <w:pPr>
+        <w:rPr>
+          <w:sz w:val="32"/>
+          <w:szCs w:val="32"/>
+        </w:rPr>
+      </w:pPr>
+      <w:r>
+        <w:rPr>
+          <w:b/>
+          <w:sz w:val="32"/>
+          <w:szCs w:val="32"/>
+        </w:rPr>
+        <w:t>Сценарное тестирование</w:t>
+      </w:r>
+      <w:r>
+        <w:rPr>
+          <w:b/>
+          <w:sz w:val="32"/>
+          <w:szCs w:val="32"/>
+        </w:rPr>
+        <w:t xml:space="preserve">. </w:t>
+      </w:r>
+      <w:r>
+        <w:rPr>
+          <w:sz w:val="32"/>
+          <w:szCs w:val="32"/>
+        </w:rPr>
+        <w:t>К</w:t>
+      </w:r>
+      <w:r>
+        <w:rPr>
+          <w:sz w:val="32"/>
+          <w:szCs w:val="32"/>
+        </w:rPr>
+        <w:t>лассическое тестирование по предварительно написанным и</w:t>
+      </w:r>
+      <w:r>
+        <w:rPr>
+          <w:sz w:val="32"/>
+          <w:szCs w:val="32"/>
+        </w:rPr>
+        <w:t xml:space="preserve"> </w:t>
+      </w:r>
+      <w:r>
+        <w:rPr>
+          <w:sz w:val="32"/>
+          <w:szCs w:val="32"/>
+        </w:rPr>
+        <w:t>уже задокументированным тестовым сценариям.</w:t>
+      </w:r>
+    </w:p>
+    <w:p>
+      <w:pPr>
+        <w:jc w:val="center"/>
+        <w:rPr>
+          <w:sz w:val="32"/>
+          <w:szCs w:val="32"/>
+          <w:highlight w:val="yellow"/>
+        </w:rPr>
+      </w:pPr>
+      <w:r>
+        <w:rPr>
+          <w:sz w:val="32"/>
+          <w:szCs w:val="32"/>
+          <w:highlight w:val="yellow"/>
+        </w:rPr>
+        <w:t>Классификация тестирования по запуску кода</w:t>
+      </w:r>
+    </w:p>
+    <w:p>
+      <w:pPr>
+        <w:rPr>
+          <w:sz w:val="32"/>
+          <w:szCs w:val="32"/>
+        </w:rPr>
+      </w:pPr>
+      <w:r>
+        <w:rPr>
+          <w:b/>
+          <w:sz w:val="32"/>
+          <w:szCs w:val="32"/>
+        </w:rPr>
+        <w:t>Статическое тестирование.</w:t>
+      </w:r>
+      <w:r>
+        <w:rPr>
+          <w:sz w:val="32"/>
+          <w:szCs w:val="32"/>
+        </w:rPr>
+        <w:t xml:space="preserve"> </w:t>
+      </w:r>
+      <w:r>
+        <w:rPr>
+          <w:sz w:val="32"/>
+          <w:szCs w:val="32"/>
+        </w:rPr>
+        <w:t>П</w:t>
+      </w:r>
+      <w:r>
+        <w:rPr>
+          <w:sz w:val="32"/>
+          <w:szCs w:val="32"/>
+        </w:rPr>
+        <w:t xml:space="preserve">рограммный код во время </w:t>
+      </w:r>
+      <w:r>
+        <w:rPr>
+          <w:sz w:val="32"/>
+          <w:szCs w:val="32"/>
+        </w:rPr>
+        <w:t xml:space="preserve">данного </w:t>
+      </w:r>
+      <w:r>
+        <w:rPr>
+          <w:sz w:val="32"/>
+          <w:szCs w:val="32"/>
+        </w:rPr>
+        <w:t>тестирования</w:t>
+      </w:r>
+      <w:r>
+        <w:rPr>
+          <w:sz w:val="32"/>
+          <w:szCs w:val="32"/>
+        </w:rPr>
+        <w:t xml:space="preserve"> не</w:t>
+      </w:r>
+      <w:r>
+        <w:rPr>
+          <w:sz w:val="32"/>
+          <w:szCs w:val="32"/>
+        </w:rPr>
+        <w:t xml:space="preserve"> </w:t>
+      </w:r>
+      <w:r>
+        <w:rPr>
+          <w:sz w:val="32"/>
+          <w:szCs w:val="32"/>
+        </w:rPr>
+        <w:t xml:space="preserve">выполняется. Оно </w:t>
+      </w:r>
+      <w:r>
+        <w:rPr>
+          <w:sz w:val="32"/>
+          <w:szCs w:val="32"/>
+        </w:rPr>
+        <w:t>начинается на ранних этапах жизненного</w:t>
+      </w:r>
+      <w:r>
+        <w:rPr>
+          <w:sz w:val="32"/>
+          <w:szCs w:val="32"/>
+        </w:rPr>
+        <w:t xml:space="preserve"> </w:t>
+      </w:r>
+      <w:r>
+        <w:rPr>
+          <w:sz w:val="32"/>
+          <w:szCs w:val="32"/>
+        </w:rPr>
+        <w:t xml:space="preserve">цикла </w:t>
+      </w:r>
+      <w:r>
+        <w:rPr>
+          <w:sz w:val="32"/>
+          <w:szCs w:val="32"/>
+        </w:rPr>
+        <w:t xml:space="preserve">ПО. К нему можно отнести </w:t>
+      </w:r>
+      <w:r>
+        <w:rPr>
+          <w:sz w:val="32"/>
+          <w:szCs w:val="32"/>
+        </w:rPr>
+        <w:t>вычитку кода, инспекцию проектной</w:t>
+      </w:r>
+      <w:r>
+        <w:rPr>
+          <w:sz w:val="32"/>
+          <w:szCs w:val="32"/>
+        </w:rPr>
+        <w:t xml:space="preserve"> </w:t>
+      </w:r>
+      <w:r>
+        <w:rPr>
+          <w:sz w:val="32"/>
+          <w:szCs w:val="32"/>
+        </w:rPr>
+        <w:t>документации, функциональных спецификаций и требований.</w:t>
+      </w:r>
+    </w:p>
+    <w:p>
+      <w:pPr>
+        <w:rPr>
+          <w:sz w:val="32"/>
+          <w:szCs w:val="32"/>
+        </w:rPr>
+      </w:pPr>
+      <w:r>
+        <w:rPr>
+          <w:b/>
+          <w:sz w:val="32"/>
+          <w:szCs w:val="32"/>
+        </w:rPr>
+        <w:t>Динамическое тестирование.</w:t>
+      </w:r>
+      <w:r>
+        <w:rPr>
+          <w:sz w:val="32"/>
+          <w:szCs w:val="32"/>
+        </w:rPr>
+        <w:t xml:space="preserve"> </w:t>
+      </w:r>
+      <w:r>
+        <w:rPr>
+          <w:sz w:val="32"/>
+          <w:szCs w:val="32"/>
+        </w:rPr>
+        <w:t xml:space="preserve">Данный </w:t>
+      </w:r>
+      <w:r>
+        <w:rPr>
+          <w:sz w:val="32"/>
+          <w:szCs w:val="32"/>
+        </w:rPr>
+        <w:t>тип тестирования предполагает запуск программного</w:t>
+      </w:r>
+      <w:r>
+        <w:rPr>
+          <w:sz w:val="32"/>
+          <w:szCs w:val="32"/>
+        </w:rPr>
+        <w:t xml:space="preserve"> </w:t>
+      </w:r>
+      <w:r>
+        <w:rPr>
+          <w:sz w:val="32"/>
+          <w:szCs w:val="32"/>
+        </w:rPr>
+        <w:t>кода.</w:t>
+      </w:r>
+      <w:r>
+        <w:rPr>
+          <w:sz w:val="32"/>
+          <w:szCs w:val="32"/>
+        </w:rPr>
+        <w:t xml:space="preserve"> Происходит анализ </w:t>
+      </w:r>
+      <w:r>
+        <w:rPr>
+          <w:sz w:val="32"/>
+          <w:szCs w:val="32"/>
+        </w:rPr>
+        <w:t>поведени</w:t>
+      </w:r>
+      <w:r>
+        <w:rPr>
+          <w:sz w:val="32"/>
+          <w:szCs w:val="32"/>
+        </w:rPr>
+        <w:t>я</w:t>
+      </w:r>
+      <w:r>
+        <w:rPr>
+          <w:sz w:val="32"/>
+          <w:szCs w:val="32"/>
+        </w:rPr>
+        <w:t xml:space="preserve"> программы во время ее работы.</w:t>
+      </w:r>
+    </w:p>
+    <w:p>
+      <w:pPr>
+        <w:jc w:val="center"/>
+        <w:rPr>
+          <w:sz w:val="32"/>
+          <w:szCs w:val="32"/>
+          <w:highlight w:val="yellow"/>
+        </w:rPr>
+      </w:pPr>
+      <w:r>
+        <w:rPr>
+          <w:sz w:val="32"/>
+          <w:szCs w:val="32"/>
+          <w:highlight w:val="yellow"/>
+        </w:rPr>
+        <w:lastRenderedPageBreak/>
+        <w:t>Функциональное тестирование</w:t>
+      </w:r>
+    </w:p>
+    <w:p>
+      <w:pPr>
+        <w:rPr>
+          <w:sz w:val="32"/>
+          <w:szCs w:val="32"/>
+        </w:rPr>
+      </w:pPr>
+      <w:r>
+        <w:rPr>
+          <w:sz w:val="32"/>
+          <w:szCs w:val="32"/>
+        </w:rPr>
+        <w:t>Пре</w:t>
+      </w:r>
+      <w:r>
+        <w:rPr>
+          <w:sz w:val="32"/>
+          <w:szCs w:val="32"/>
+        </w:rPr>
+        <w:t xml:space="preserve">дставляет собой проверку </w:t>
+      </w:r>
+      <w:r>
+        <w:rPr>
+          <w:sz w:val="32"/>
+          <w:szCs w:val="32"/>
+        </w:rPr>
+        <w:t>соответствия функциональных требований ПО его</w:t>
+      </w:r>
+      <w:r>
+        <w:rPr>
+          <w:sz w:val="32"/>
+          <w:szCs w:val="32"/>
+        </w:rPr>
+        <w:t xml:space="preserve"> </w:t>
+      </w:r>
+      <w:r>
+        <w:rPr>
+          <w:sz w:val="32"/>
+          <w:szCs w:val="32"/>
+        </w:rPr>
+        <w:t xml:space="preserve">реальным характеристикам. </w:t>
+      </w:r>
+      <w:r>
+        <w:rPr>
+          <w:sz w:val="32"/>
+          <w:szCs w:val="32"/>
+        </w:rPr>
+        <w:t xml:space="preserve">Тестировщик </w:t>
+      </w:r>
+      <w:r>
+        <w:rPr>
+          <w:sz w:val="32"/>
+          <w:szCs w:val="32"/>
+        </w:rPr>
+        <w:t>проверяе</w:t>
+      </w:r>
+      <w:r>
+        <w:rPr>
+          <w:sz w:val="32"/>
+          <w:szCs w:val="32"/>
+        </w:rPr>
+        <w:t>т</w:t>
+      </w:r>
+      <w:r>
+        <w:rPr>
+          <w:sz w:val="32"/>
+          <w:szCs w:val="32"/>
+        </w:rPr>
+        <w:t>, что</w:t>
+      </w:r>
+      <w:r>
+        <w:rPr>
+          <w:sz w:val="32"/>
+          <w:szCs w:val="32"/>
+        </w:rPr>
+        <w:t xml:space="preserve"> </w:t>
+      </w:r>
+      <w:r>
+        <w:rPr>
+          <w:sz w:val="32"/>
+          <w:szCs w:val="32"/>
+        </w:rPr>
+        <w:t xml:space="preserve">система </w:t>
+      </w:r>
+      <w:r>
+        <w:rPr>
+          <w:i/>
+          <w:sz w:val="32"/>
+          <w:szCs w:val="32"/>
+          <w:u w:val="single"/>
+        </w:rPr>
+        <w:t>делает</w:t>
+      </w:r>
+      <w:r>
+        <w:rPr>
+          <w:i/>
+          <w:sz w:val="32"/>
+          <w:szCs w:val="32"/>
+        </w:rPr>
+        <w:t>.</w:t>
+      </w:r>
+      <w:r>
+        <w:rPr>
+          <w:i/>
+          <w:sz w:val="32"/>
+          <w:szCs w:val="32"/>
+        </w:rPr>
+        <w:t xml:space="preserve"> </w:t>
+      </w:r>
+      <w:r>
+        <w:rPr>
+          <w:sz w:val="32"/>
+          <w:szCs w:val="32"/>
+        </w:rPr>
+        <w:t xml:space="preserve">Основная задача функционального тестирования </w:t>
+      </w:r>
+      <w:r>
+        <w:rPr>
+          <w:sz w:val="32"/>
+          <w:szCs w:val="32"/>
+        </w:rPr>
+        <w:t xml:space="preserve">– </w:t>
+      </w:r>
+      <w:r>
+        <w:rPr>
+          <w:sz w:val="32"/>
+          <w:szCs w:val="32"/>
+        </w:rPr>
+        <w:t xml:space="preserve">подтверждение того, что разрабатываемый продукт обладает всем функционалом, который требует заказчик. </w:t>
+      </w:r>
+      <w:r>
+        <w:rPr>
+          <w:sz w:val="32"/>
+          <w:szCs w:val="32"/>
+        </w:rPr>
+        <w:t>Данное</w:t>
+      </w:r>
+      <w:r>
+        <w:rPr>
+          <w:sz w:val="32"/>
+          <w:szCs w:val="32"/>
+        </w:rPr>
+        <w:t xml:space="preserve"> тестирование</w:t>
+      </w:r>
+      <w:r>
+        <w:rPr>
+          <w:sz w:val="32"/>
+          <w:szCs w:val="32"/>
+        </w:rPr>
+        <w:t xml:space="preserve"> </w:t>
+      </w:r>
+      <w:r>
+        <w:rPr>
+          <w:sz w:val="32"/>
+          <w:szCs w:val="32"/>
+        </w:rPr>
+        <w:t>проводится на всех уровнях</w:t>
+      </w:r>
+      <w:r>
+        <w:rPr>
+          <w:sz w:val="32"/>
+          <w:szCs w:val="32"/>
+        </w:rPr>
+        <w:t>.</w:t>
+      </w:r>
+    </w:p>
+    <w:p>
+      <w:pPr>
+        <w:jc w:val="center"/>
+        <w:rPr>
+          <w:sz w:val="32"/>
+          <w:szCs w:val="32"/>
+        </w:rPr>
+      </w:pPr>
+      <w:r>
+        <w:rPr>
+          <w:sz w:val="32"/>
+          <w:szCs w:val="32"/>
+          <w:highlight w:val="yellow"/>
+        </w:rPr>
+        <w:t>Нефункциональное тестирование</w:t>
+      </w:r>
+    </w:p>
+    <w:p>
+      <w:pPr>
+        <w:rPr>
+          <w:sz w:val="32"/>
+          <w:szCs w:val="32"/>
+        </w:rPr>
+      </w:pPr>
+      <w:r>
+        <w:rPr>
+          <w:sz w:val="32"/>
+          <w:szCs w:val="32"/>
+        </w:rPr>
+        <w:t>В рамках него</w:t>
+      </w:r>
+      <w:r>
+        <w:rPr>
+          <w:sz w:val="32"/>
+          <w:szCs w:val="32"/>
+        </w:rPr>
+        <w:t xml:space="preserve"> </w:t>
+      </w:r>
+      <w:r>
+        <w:rPr>
+          <w:sz w:val="32"/>
+          <w:szCs w:val="32"/>
+        </w:rPr>
+        <w:t xml:space="preserve">тестировщик </w:t>
+      </w:r>
+      <w:r>
+        <w:rPr>
+          <w:sz w:val="32"/>
+          <w:szCs w:val="32"/>
+        </w:rPr>
+        <w:t>проверяе</w:t>
+      </w:r>
+      <w:r>
+        <w:rPr>
+          <w:sz w:val="32"/>
+          <w:szCs w:val="32"/>
+        </w:rPr>
+        <w:t>т</w:t>
+      </w:r>
+      <w:r>
+        <w:rPr>
+          <w:sz w:val="32"/>
+          <w:szCs w:val="32"/>
+        </w:rPr>
+        <w:t>, как система</w:t>
+      </w:r>
+      <w:r>
+        <w:rPr>
+          <w:sz w:val="32"/>
+          <w:szCs w:val="32"/>
+        </w:rPr>
+        <w:t xml:space="preserve"> </w:t>
+      </w:r>
+      <w:r>
+        <w:rPr>
+          <w:i/>
+          <w:sz w:val="32"/>
+          <w:szCs w:val="32"/>
+          <w:u w:val="single"/>
+        </w:rPr>
+        <w:t>работает</w:t>
+      </w:r>
+      <w:r>
+        <w:rPr>
+          <w:i/>
+          <w:sz w:val="32"/>
+          <w:szCs w:val="32"/>
+        </w:rPr>
+        <w:t>.</w:t>
+      </w:r>
+      <w:r>
+        <w:rPr>
+          <w:sz w:val="32"/>
+          <w:szCs w:val="32"/>
+        </w:rPr>
+        <w:t xml:space="preserve"> </w:t>
+      </w:r>
+      <w:r>
+        <w:rPr>
+          <w:sz w:val="32"/>
+          <w:szCs w:val="32"/>
+        </w:rPr>
+        <w:t>Проводится</w:t>
+      </w:r>
+      <w:r>
+        <w:rPr>
+          <w:sz w:val="32"/>
+          <w:szCs w:val="32"/>
+        </w:rPr>
+        <w:t xml:space="preserve"> тестирование свойств, которые не относятся к функциональности системы.</w:t>
+      </w:r>
+    </w:p>
+    <w:p>
+      <w:pPr>
+        <w:rPr>
+          <w:sz w:val="32"/>
+          <w:szCs w:val="32"/>
+        </w:rPr>
+      </w:pPr>
+      <w:r>
+        <w:rPr>
+          <w:b/>
+          <w:sz w:val="32"/>
+          <w:szCs w:val="32"/>
+        </w:rPr>
+        <w:t>Тестирование на отказ и восстановление.</w:t>
+      </w:r>
+      <w:r>
+        <w:rPr>
+          <w:b/>
+          <w:sz w:val="32"/>
+          <w:szCs w:val="32"/>
+        </w:rPr>
+        <w:t xml:space="preserve"> </w:t>
+      </w:r>
+      <w:r>
+        <w:rPr>
+          <w:sz w:val="32"/>
+          <w:szCs w:val="32"/>
+        </w:rPr>
+        <w:t>Э</w:t>
+      </w:r>
+      <w:r>
+        <w:rPr>
+          <w:sz w:val="32"/>
+          <w:szCs w:val="32"/>
+        </w:rPr>
+        <w:t>то исследование программных систем на предмет восстановления после ошибок и</w:t>
+      </w:r>
+      <w:r>
+        <w:rPr>
+          <w:sz w:val="32"/>
+          <w:szCs w:val="32"/>
+        </w:rPr>
+        <w:t xml:space="preserve"> </w:t>
+      </w:r>
+      <w:r>
+        <w:rPr>
+          <w:sz w:val="32"/>
+          <w:szCs w:val="32"/>
+        </w:rPr>
+        <w:t>сбоев.</w:t>
+      </w:r>
+    </w:p>
+    <w:p>
+      <w:pPr>
+        <w:rPr>
+          <w:sz w:val="32"/>
+          <w:szCs w:val="32"/>
+        </w:rPr>
+      </w:pPr>
+      <w:bookmarkStart w:id="0" w:name="_Hlk72241751"/>
+      <w:r>
+        <w:rPr>
+          <w:b/>
+          <w:sz w:val="32"/>
+          <w:szCs w:val="32"/>
+        </w:rPr>
+        <w:t>Тестирование производительности</w:t>
+      </w:r>
       <w:bookmarkEnd w:id="0"/>
+      <w:r>
+        <w:rPr>
+          <w:b/>
+          <w:sz w:val="32"/>
+          <w:szCs w:val="32"/>
+        </w:rPr>
+        <w:t>.</w:t>
+      </w:r>
+      <w:r>
+        <w:rPr>
+          <w:b/>
+          <w:sz w:val="32"/>
+          <w:szCs w:val="32"/>
+        </w:rPr>
+        <w:t xml:space="preserve"> </w:t>
+      </w:r>
+      <w:r>
+        <w:rPr>
+          <w:sz w:val="32"/>
+          <w:szCs w:val="32"/>
+        </w:rPr>
+        <w:t>В рамках него</w:t>
+      </w:r>
+      <w:r>
+        <w:rPr>
+          <w:b/>
+          <w:sz w:val="32"/>
+          <w:szCs w:val="32"/>
+        </w:rPr>
+        <w:t xml:space="preserve"> </w:t>
+      </w:r>
+      <w:r>
+        <w:rPr>
+          <w:sz w:val="32"/>
+          <w:szCs w:val="32"/>
+        </w:rPr>
+        <w:t>проверяется работоспособность приложения, стабильность потребления ресурсов, качество работы приложения в условиях различных сценариев использования.</w:t>
+      </w:r>
+      <w:r>
+        <w:t xml:space="preserve"> </w:t>
+      </w:r>
+      <w:r>
+        <w:rPr>
+          <w:i/>
+          <w:sz w:val="32"/>
+          <w:szCs w:val="32"/>
+        </w:rPr>
+        <w:t>Тестирование производительности</w:t>
+      </w:r>
+      <w:r>
+        <w:rPr>
+          <w:sz w:val="32"/>
+          <w:szCs w:val="32"/>
+        </w:rPr>
+        <w:t xml:space="preserve">, между тем, </w:t>
+      </w:r>
+      <w:r>
+        <w:rPr>
+          <w:i/>
+          <w:sz w:val="32"/>
+          <w:szCs w:val="32"/>
+        </w:rPr>
+        <w:t>делится на</w:t>
+      </w:r>
+      <w:r>
+        <w:rPr>
+          <w:sz w:val="32"/>
+          <w:szCs w:val="32"/>
+        </w:rPr>
+        <w:t xml:space="preserve"> </w:t>
+      </w:r>
+      <w:r>
+        <w:rPr>
+          <w:i/>
+          <w:sz w:val="32"/>
+          <w:szCs w:val="32"/>
+        </w:rPr>
+        <w:t>несколько видов</w:t>
+      </w:r>
+      <w:r>
+        <w:rPr>
+          <w:sz w:val="32"/>
+          <w:szCs w:val="32"/>
+        </w:rPr>
+        <w:t xml:space="preserve"> тестирования:</w:t>
+      </w:r>
+    </w:p>
+    <w:p>
+      <w:pPr>
+        <w:pStyle w:val="a3"/>
+        <w:numPr>
+          <w:ilvl w:val="0"/>
+          <w:numId w:val="3"/>
+        </w:numPr>
+        <w:rPr>
+          <w:sz w:val="32"/>
+          <w:szCs w:val="32"/>
+        </w:rPr>
+      </w:pPr>
+      <w:r>
+        <w:rPr>
+          <w:sz w:val="32"/>
+          <w:szCs w:val="32"/>
+          <w:u w:val="single"/>
+        </w:rPr>
+        <w:t>Нагрузочное тестирование</w:t>
+      </w:r>
+      <w:r>
+        <w:rPr>
+          <w:sz w:val="32"/>
+          <w:szCs w:val="32"/>
+        </w:rPr>
+        <w:t xml:space="preserve">. </w:t>
+      </w:r>
+      <w:r>
+        <w:rPr>
+          <w:sz w:val="32"/>
+          <w:szCs w:val="32"/>
+        </w:rPr>
+        <w:t>Проверяется</w:t>
+      </w:r>
+      <w:r>
+        <w:rPr>
+          <w:sz w:val="32"/>
+          <w:szCs w:val="32"/>
+        </w:rPr>
+        <w:t xml:space="preserve"> производительность при нормальных условиях</w:t>
+      </w:r>
+      <w:r>
+        <w:rPr>
+          <w:sz w:val="32"/>
+          <w:szCs w:val="32"/>
+        </w:rPr>
+        <w:t>;</w:t>
+      </w:r>
+    </w:p>
+    <w:p>
+      <w:pPr>
+        <w:pStyle w:val="a3"/>
+        <w:numPr>
+          <w:ilvl w:val="0"/>
+          <w:numId w:val="3"/>
+        </w:numPr>
+        <w:rPr>
+          <w:sz w:val="32"/>
+          <w:szCs w:val="32"/>
+        </w:rPr>
+      </w:pPr>
+      <w:r>
+        <w:rPr>
+          <w:sz w:val="32"/>
+          <w:szCs w:val="32"/>
+          <w:u w:val="single"/>
+        </w:rPr>
+        <w:t>Стресс-тестирование</w:t>
+      </w:r>
+      <w:r>
+        <w:rPr>
+          <w:sz w:val="32"/>
+          <w:szCs w:val="32"/>
+        </w:rPr>
+        <w:t xml:space="preserve">. </w:t>
+      </w:r>
+      <w:r>
+        <w:rPr>
+          <w:sz w:val="32"/>
+          <w:szCs w:val="32"/>
+        </w:rPr>
+        <w:t>Проверяется</w:t>
+      </w:r>
+      <w:r>
+        <w:rPr>
+          <w:sz w:val="32"/>
+          <w:szCs w:val="32"/>
+        </w:rPr>
+        <w:t xml:space="preserve"> работоспособность системы при экстремальных</w:t>
+      </w:r>
+      <w:r>
+        <w:rPr>
+          <w:sz w:val="32"/>
+          <w:szCs w:val="32"/>
+        </w:rPr>
+        <w:t xml:space="preserve"> </w:t>
+      </w:r>
+      <w:r>
+        <w:rPr>
+          <w:sz w:val="32"/>
+          <w:szCs w:val="32"/>
+        </w:rPr>
+        <w:t>нагрузках</w:t>
+      </w:r>
+      <w:r>
+        <w:rPr>
+          <w:sz w:val="32"/>
+          <w:szCs w:val="32"/>
+        </w:rPr>
+        <w:t>;</w:t>
+      </w:r>
+    </w:p>
+    <w:p>
+      <w:pPr>
+        <w:pStyle w:val="a3"/>
+        <w:numPr>
+          <w:ilvl w:val="0"/>
+          <w:numId w:val="3"/>
+        </w:numPr>
+        <w:rPr>
+          <w:sz w:val="32"/>
+          <w:szCs w:val="32"/>
+        </w:rPr>
+      </w:pPr>
+      <w:r>
+        <w:rPr>
+          <w:sz w:val="32"/>
+          <w:szCs w:val="32"/>
+          <w:u w:val="single"/>
+        </w:rPr>
+        <w:t>Тестирование стабильности.</w:t>
+      </w:r>
+      <w:r>
+        <w:rPr>
+          <w:sz w:val="32"/>
+          <w:szCs w:val="32"/>
+        </w:rPr>
+        <w:t xml:space="preserve"> Представляет собой проверку приложения при длительной</w:t>
+      </w:r>
+      <w:r>
+        <w:rPr>
+          <w:sz w:val="32"/>
+          <w:szCs w:val="32"/>
+        </w:rPr>
+        <w:t xml:space="preserve"> </w:t>
+      </w:r>
+      <w:r>
+        <w:rPr>
+          <w:sz w:val="32"/>
+          <w:szCs w:val="32"/>
+        </w:rPr>
+        <w:t>работе</w:t>
+      </w:r>
+      <w:r>
+        <w:rPr>
+          <w:sz w:val="32"/>
+          <w:szCs w:val="32"/>
+        </w:rPr>
+        <w:t>;</w:t>
+      </w:r>
+    </w:p>
+    <w:p>
+      <w:pPr>
+        <w:pStyle w:val="a3"/>
+        <w:numPr>
+          <w:ilvl w:val="0"/>
+          <w:numId w:val="3"/>
+        </w:numPr>
+        <w:rPr>
+          <w:sz w:val="32"/>
+          <w:szCs w:val="32"/>
+        </w:rPr>
+      </w:pPr>
+      <w:r>
+        <w:rPr>
+          <w:sz w:val="32"/>
+          <w:szCs w:val="32"/>
+          <w:u w:val="single"/>
+        </w:rPr>
+        <w:t>Объемное тестирование</w:t>
+      </w:r>
+      <w:r>
+        <w:rPr>
+          <w:sz w:val="32"/>
+          <w:szCs w:val="32"/>
+          <w:u w:val="single"/>
+        </w:rPr>
+        <w:t>.</w:t>
+      </w:r>
+      <w:r>
+        <w:rPr>
+          <w:sz w:val="32"/>
+          <w:szCs w:val="32"/>
+        </w:rPr>
+        <w:t xml:space="preserve"> Представляет собой тестирование системы </w:t>
+      </w:r>
+      <w:r>
+        <w:rPr>
+          <w:sz w:val="32"/>
+          <w:szCs w:val="32"/>
+        </w:rPr>
+        <w:t>при увеличенных объемах обрабатываемых</w:t>
+      </w:r>
+      <w:r>
+        <w:rPr>
+          <w:sz w:val="32"/>
+          <w:szCs w:val="32"/>
+        </w:rPr>
+        <w:t xml:space="preserve"> </w:t>
+      </w:r>
+      <w:r>
+        <w:rPr>
+          <w:sz w:val="32"/>
+          <w:szCs w:val="32"/>
+        </w:rPr>
+        <w:t>данных</w:t>
+      </w:r>
+    </w:p>
+    <w:p>
+      <w:pPr>
+        <w:rPr>
+          <w:sz w:val="32"/>
+          <w:szCs w:val="32"/>
+        </w:rPr>
+      </w:pPr>
+      <w:r>
+        <w:rPr>
+          <w:b/>
+          <w:sz w:val="32"/>
+          <w:szCs w:val="32"/>
+        </w:rPr>
+        <w:t>Тестирование удобства использования</w:t>
+      </w:r>
+      <w:r>
+        <w:rPr>
+          <w:sz w:val="32"/>
+          <w:szCs w:val="32"/>
+        </w:rPr>
+        <w:t xml:space="preserve">. В рамках него проводится </w:t>
+      </w:r>
+      <w:r>
+        <w:rPr>
+          <w:sz w:val="32"/>
+          <w:szCs w:val="32"/>
+        </w:rPr>
+        <w:t>исследование удобства работы с п</w:t>
+      </w:r>
+      <w:r>
+        <w:rPr>
+          <w:sz w:val="32"/>
+          <w:szCs w:val="32"/>
+        </w:rPr>
+        <w:t>родуктом</w:t>
+      </w:r>
+      <w:r>
+        <w:rPr>
+          <w:sz w:val="32"/>
+          <w:szCs w:val="32"/>
+        </w:rPr>
+        <w:t xml:space="preserve"> с точки</w:t>
+      </w:r>
+      <w:r>
+        <w:rPr>
+          <w:sz w:val="32"/>
+          <w:szCs w:val="32"/>
+        </w:rPr>
+        <w:t xml:space="preserve"> </w:t>
+      </w:r>
+      <w:r>
+        <w:rPr>
+          <w:sz w:val="32"/>
+          <w:szCs w:val="32"/>
+        </w:rPr>
+        <w:t>зрения пользователя.</w:t>
+      </w:r>
+      <w:r>
+        <w:rPr>
+          <w:sz w:val="32"/>
+          <w:szCs w:val="32"/>
+        </w:rPr>
+        <w:t xml:space="preserve"> Тестировщик может, к примеру, проверить </w:t>
+      </w:r>
+      <w:r>
+        <w:rPr>
+          <w:sz w:val="32"/>
+          <w:szCs w:val="32"/>
+        </w:rPr>
+        <w:t xml:space="preserve">используемые графические элементы, цветовые оформления с </w:t>
+      </w:r>
+      <w:r>
+        <w:rPr>
+          <w:sz w:val="32"/>
+          <w:szCs w:val="32"/>
+        </w:rPr>
+        <w:lastRenderedPageBreak/>
+        <w:t>точки зрения восприятия пользователем,</w:t>
+      </w:r>
+      <w:r>
+        <w:rPr>
+          <w:sz w:val="32"/>
+          <w:szCs w:val="32"/>
+        </w:rPr>
+        <w:t xml:space="preserve"> а также </w:t>
+      </w:r>
+      <w:r>
+        <w:rPr>
+          <w:sz w:val="32"/>
+          <w:szCs w:val="32"/>
+        </w:rPr>
+        <w:t>удобство навигации</w:t>
+      </w:r>
+      <w:r>
+        <w:rPr>
+          <w:sz w:val="32"/>
+          <w:szCs w:val="32"/>
+        </w:rPr>
+        <w:t>.</w:t>
+      </w:r>
+    </w:p>
+    <w:p>
+      <w:pPr>
+        <w:rPr>
+          <w:sz w:val="32"/>
+          <w:szCs w:val="32"/>
+        </w:rPr>
+      </w:pPr>
+      <w:r>
+        <w:rPr>
+          <w:b/>
+          <w:sz w:val="32"/>
+          <w:szCs w:val="32"/>
+        </w:rPr>
+        <w:t>Тестирование безопасности</w:t>
+      </w:r>
+      <w:r>
+        <w:rPr>
+          <w:b/>
+          <w:sz w:val="32"/>
+          <w:szCs w:val="32"/>
+        </w:rPr>
+        <w:t>.</w:t>
+      </w:r>
+      <w:r>
+        <w:rPr>
+          <w:sz w:val="32"/>
+          <w:szCs w:val="32"/>
+        </w:rPr>
+        <w:t xml:space="preserve"> В рамках него проверяется </w:t>
+      </w:r>
+      <w:r>
+        <w:rPr>
+          <w:sz w:val="32"/>
+          <w:szCs w:val="32"/>
+        </w:rPr>
+        <w:t>защищенность пользовательских данных.</w:t>
+      </w:r>
+      <w:r>
+        <w:rPr>
+          <w:sz w:val="32"/>
+          <w:szCs w:val="32"/>
+        </w:rPr>
+        <w:t xml:space="preserve"> Тестировщик может, к примеру, </w:t>
+      </w:r>
+      <w:r>
+        <w:rPr>
+          <w:sz w:val="32"/>
+          <w:szCs w:val="32"/>
+        </w:rPr>
+        <w:t>протестировать</w:t>
+      </w:r>
+      <w:r>
+        <w:rPr>
+          <w:sz w:val="32"/>
+          <w:szCs w:val="32"/>
+        </w:rPr>
+        <w:t xml:space="preserve"> </w:t>
+      </w:r>
+      <w:r>
+        <w:rPr>
+          <w:sz w:val="32"/>
+          <w:szCs w:val="32"/>
+        </w:rPr>
+        <w:t>насколько просто неавторизованный пользователь получит доступ к системе, либо же насколько просто</w:t>
+      </w:r>
+      <w:r>
+        <w:rPr>
+          <w:sz w:val="32"/>
+          <w:szCs w:val="32"/>
+        </w:rPr>
+        <w:t xml:space="preserve"> </w:t>
+      </w:r>
+      <w:r>
+        <w:rPr>
+          <w:sz w:val="32"/>
+          <w:szCs w:val="32"/>
+        </w:rPr>
+        <w:t xml:space="preserve">постороннему лицу получить доступ к данным. </w:t>
+      </w:r>
+    </w:p>
+    <w:p>
+      <w:pPr>
+        <w:rPr>
+          <w:sz w:val="32"/>
+          <w:szCs w:val="32"/>
+        </w:rPr>
+      </w:pPr>
+      <w:r>
+        <w:rPr>
+          <w:b/>
+          <w:sz w:val="32"/>
+          <w:szCs w:val="32"/>
+        </w:rPr>
+        <w:t>Тестирование установки.</w:t>
+      </w:r>
+      <w:r>
+        <w:rPr>
+          <w:sz w:val="32"/>
+          <w:szCs w:val="32"/>
+        </w:rPr>
+        <w:t xml:space="preserve"> </w:t>
+      </w:r>
+      <w:r>
+        <w:rPr>
+          <w:sz w:val="32"/>
+          <w:szCs w:val="32"/>
+        </w:rPr>
+        <w:t>В рамках него</w:t>
+      </w:r>
+      <w:r>
+        <w:rPr>
+          <w:sz w:val="32"/>
+          <w:szCs w:val="32"/>
+        </w:rPr>
+        <w:t xml:space="preserve"> проверяе</w:t>
+      </w:r>
+      <w:r>
+        <w:rPr>
+          <w:sz w:val="32"/>
+          <w:szCs w:val="32"/>
+        </w:rPr>
+        <w:t>тся</w:t>
+      </w:r>
+      <w:r>
+        <w:rPr>
+          <w:sz w:val="32"/>
+          <w:szCs w:val="32"/>
+        </w:rPr>
+        <w:t xml:space="preserve"> успешность установки приложения, его настройк</w:t>
+      </w:r>
+      <w:r>
+        <w:rPr>
+          <w:sz w:val="32"/>
+          <w:szCs w:val="32"/>
+        </w:rPr>
+        <w:t xml:space="preserve">и </w:t>
+      </w:r>
+      <w:r>
+        <w:rPr>
+          <w:sz w:val="32"/>
+          <w:szCs w:val="32"/>
+        </w:rPr>
+        <w:t>обновления и удаления.</w:t>
+      </w:r>
+    </w:p>
+    <w:p>
+      <w:pPr>
+        <w:rPr>
+          <w:sz w:val="32"/>
+          <w:szCs w:val="32"/>
+        </w:rPr>
+      </w:pPr>
+      <w:r>
+        <w:rPr>
+          <w:b/>
+          <w:sz w:val="32"/>
+          <w:szCs w:val="32"/>
+        </w:rPr>
+        <w:t>Конфигурационное тестирование.</w:t>
+      </w:r>
+      <w:r>
+        <w:rPr>
+          <w:sz w:val="32"/>
+          <w:szCs w:val="32"/>
+        </w:rPr>
+        <w:t xml:space="preserve"> </w:t>
+      </w:r>
+      <w:r>
+        <w:rPr>
+          <w:sz w:val="32"/>
+          <w:szCs w:val="32"/>
+        </w:rPr>
+        <w:t>В рамках него</w:t>
+      </w:r>
+      <w:r>
+        <w:rPr>
+          <w:sz w:val="32"/>
+          <w:szCs w:val="32"/>
+        </w:rPr>
+        <w:t xml:space="preserve"> исследуе</w:t>
+      </w:r>
+      <w:r>
+        <w:rPr>
+          <w:sz w:val="32"/>
+          <w:szCs w:val="32"/>
+        </w:rPr>
+        <w:t>тся</w:t>
+      </w:r>
+      <w:r>
+        <w:rPr>
+          <w:sz w:val="32"/>
+          <w:szCs w:val="32"/>
+        </w:rPr>
+        <w:t xml:space="preserve"> работоспособность программной системы в</w:t>
+      </w:r>
+      <w:r>
+        <w:rPr>
+          <w:sz w:val="32"/>
+          <w:szCs w:val="32"/>
+        </w:rPr>
+        <w:t xml:space="preserve"> </w:t>
+      </w:r>
+      <w:r>
+        <w:rPr>
+          <w:sz w:val="32"/>
+          <w:szCs w:val="32"/>
+        </w:rPr>
+        <w:t>условиях различных программных конфигураций. К данному виду тестирования можно отнести</w:t>
+      </w:r>
+      <w:r>
+        <w:rPr>
+          <w:sz w:val="32"/>
+          <w:szCs w:val="32"/>
+        </w:rPr>
+        <w:t xml:space="preserve"> </w:t>
+      </w:r>
+      <w:r>
+        <w:rPr>
+          <w:sz w:val="32"/>
+          <w:szCs w:val="32"/>
+        </w:rPr>
+        <w:t xml:space="preserve">кроссплатформенное и </w:t>
+      </w:r>
+      <w:proofErr w:type="spellStart"/>
+      <w:r>
+        <w:rPr>
+          <w:sz w:val="32"/>
+          <w:szCs w:val="32"/>
+        </w:rPr>
+        <w:t>кроссбраузерное</w:t>
+      </w:r>
+      <w:proofErr w:type="spellEnd"/>
+      <w:r>
+        <w:rPr>
+          <w:sz w:val="32"/>
+          <w:szCs w:val="32"/>
+        </w:rPr>
+        <w:t xml:space="preserve"> тестирование.</w:t>
+      </w:r>
+    </w:p>
+    <w:p>
+      <w:pPr>
+        <w:rPr>
+          <w:sz w:val="32"/>
+          <w:szCs w:val="32"/>
+        </w:rPr>
+      </w:pPr>
+      <w:r>
+        <w:rPr>
+          <w:b/>
+          <w:sz w:val="32"/>
+          <w:szCs w:val="32"/>
+        </w:rPr>
+        <w:t>Тестирование локализации</w:t>
+      </w:r>
+      <w:r>
+        <w:rPr>
+          <w:b/>
+          <w:sz w:val="32"/>
+          <w:szCs w:val="32"/>
+        </w:rPr>
+        <w:t>.</w:t>
+      </w:r>
+      <w:r>
+        <w:rPr>
+          <w:sz w:val="32"/>
+          <w:szCs w:val="32"/>
+        </w:rPr>
+        <w:t xml:space="preserve"> </w:t>
+      </w:r>
+      <w:r>
+        <w:rPr>
+          <w:sz w:val="32"/>
+          <w:szCs w:val="32"/>
+        </w:rPr>
+        <w:t xml:space="preserve">В рамках него происходит </w:t>
+      </w:r>
+      <w:r>
+        <w:rPr>
+          <w:sz w:val="32"/>
+          <w:szCs w:val="32"/>
+        </w:rPr>
+        <w:t>тестировани</w:t>
+      </w:r>
+      <w:r>
+        <w:rPr>
+          <w:sz w:val="32"/>
+          <w:szCs w:val="32"/>
+        </w:rPr>
+        <w:t xml:space="preserve">е </w:t>
+      </w:r>
+      <w:r>
+        <w:rPr>
+          <w:sz w:val="32"/>
+          <w:szCs w:val="32"/>
+        </w:rPr>
+        <w:t>локализованной версии программного продукта.</w:t>
+      </w:r>
+      <w:r>
+        <w:rPr>
+          <w:sz w:val="32"/>
+          <w:szCs w:val="32"/>
+        </w:rPr>
+        <w:t xml:space="preserve"> Тестировщик проводит</w:t>
+      </w:r>
+      <w:r>
+        <w:rPr>
+          <w:sz w:val="32"/>
+          <w:szCs w:val="32"/>
+        </w:rPr>
+        <w:t xml:space="preserve"> проверк</w:t>
+      </w:r>
+      <w:r>
+        <w:rPr>
+          <w:sz w:val="32"/>
+          <w:szCs w:val="32"/>
+        </w:rPr>
+        <w:t>у</w:t>
+      </w:r>
+      <w:r>
+        <w:rPr>
+          <w:sz w:val="32"/>
+          <w:szCs w:val="32"/>
+        </w:rPr>
+        <w:t xml:space="preserve"> содержимого приложения или сайта на соответствие лингвистическим, культурным требованиям, а также специфике конкретной страны или региона.</w:t>
+      </w:r>
+      <w:r>
+        <w:rPr>
+          <w:sz w:val="32"/>
+          <w:szCs w:val="32"/>
+        </w:rPr>
+        <w:t xml:space="preserve"> Т</w:t>
+      </w:r>
+      <w:r>
+        <w:rPr>
+          <w:sz w:val="32"/>
+          <w:szCs w:val="32"/>
+        </w:rPr>
+        <w:t>естирование локализации также включает проверку форматов времени и валюты, графических элементов, иконок, фотографий, цветовых схем</w:t>
+      </w:r>
+      <w:r>
+        <w:rPr>
+          <w:sz w:val="32"/>
+          <w:szCs w:val="32"/>
+        </w:rPr>
+        <w:t>.</w:t>
+      </w:r>
+    </w:p>
+    <w:p>
+      <w:pPr>
+        <w:rPr>
+          <w:sz w:val="32"/>
+          <w:szCs w:val="32"/>
+        </w:rPr>
+      </w:pPr>
+      <w:r>
+        <w:rPr>
+          <w:b/>
+          <w:sz w:val="32"/>
+          <w:szCs w:val="32"/>
+        </w:rPr>
+        <w:t>Тестирование интернационализации.</w:t>
+      </w:r>
+      <w:r>
+        <w:rPr>
+          <w:sz w:val="32"/>
+          <w:szCs w:val="32"/>
+        </w:rPr>
+        <w:t xml:space="preserve"> </w:t>
+      </w:r>
+      <w:r>
+        <w:rPr>
+          <w:sz w:val="32"/>
+          <w:szCs w:val="32"/>
+        </w:rPr>
+        <w:t xml:space="preserve">В рамках него тестировщик проверяет, </w:t>
+      </w:r>
+      <w:r>
+        <w:rPr>
+          <w:sz w:val="32"/>
+          <w:szCs w:val="32"/>
+        </w:rPr>
+        <w:t>насколько продукт может в дальнейшем адаптироваться для той</w:t>
+      </w:r>
+      <w:r>
+        <w:rPr>
+          <w:sz w:val="32"/>
+          <w:szCs w:val="32"/>
+        </w:rPr>
+        <w:t xml:space="preserve"> или </w:t>
+      </w:r>
+      <w:r>
+        <w:rPr>
+          <w:sz w:val="32"/>
+          <w:szCs w:val="32"/>
+        </w:rPr>
+        <w:t>иной локации.</w:t>
+      </w:r>
+      <w:r>
+        <w:rPr>
+          <w:sz w:val="32"/>
+          <w:szCs w:val="32"/>
+        </w:rPr>
+        <w:t xml:space="preserve"> В приложении необходимо</w:t>
+      </w:r>
+      <w:r>
+        <w:rPr>
+          <w:sz w:val="32"/>
+          <w:szCs w:val="32"/>
+        </w:rPr>
+        <w:t xml:space="preserve"> предусмотреть</w:t>
+      </w:r>
+      <w:r>
+        <w:rPr>
+          <w:sz w:val="32"/>
+          <w:szCs w:val="32"/>
+        </w:rPr>
+        <w:t xml:space="preserve"> </w:t>
+      </w:r>
+      <w:r>
+        <w:rPr>
+          <w:sz w:val="32"/>
+          <w:szCs w:val="32"/>
+        </w:rPr>
+        <w:t xml:space="preserve">возможность поддержки </w:t>
+      </w:r>
+      <w:r>
+        <w:rPr>
+          <w:sz w:val="32"/>
+          <w:szCs w:val="32"/>
+        </w:rPr>
+        <w:t xml:space="preserve">некоторых изменяющихся </w:t>
+      </w:r>
+      <w:r>
+        <w:rPr>
+          <w:sz w:val="32"/>
+          <w:szCs w:val="32"/>
+        </w:rPr>
+        <w:t>элементов</w:t>
+      </w:r>
+      <w:r>
+        <w:rPr>
+          <w:sz w:val="32"/>
+          <w:szCs w:val="32"/>
+        </w:rPr>
+        <w:t xml:space="preserve">. </w:t>
+      </w:r>
+      <w:r>
+        <w:rPr>
+          <w:sz w:val="32"/>
+          <w:szCs w:val="32"/>
+        </w:rPr>
+        <w:t>Например, это может</w:t>
+      </w:r>
+      <w:r>
+        <w:rPr>
+          <w:sz w:val="32"/>
+          <w:szCs w:val="32"/>
+        </w:rPr>
+        <w:t xml:space="preserve"> </w:t>
+      </w:r>
+      <w:r>
+        <w:rPr>
+          <w:sz w:val="32"/>
+          <w:szCs w:val="32"/>
+        </w:rPr>
+        <w:t>быть вертикальный текст азиатских стран, либо же чтение справа налево в арабских странах</w:t>
+      </w:r>
+      <w:r>
+        <w:rPr>
+          <w:sz w:val="32"/>
+          <w:szCs w:val="32"/>
+        </w:rPr>
+        <w:t>.</w:t>
+      </w:r>
+      <w:bookmarkStart w:id="1" w:name="_GoBack"/>
+      <w:bookmarkEnd w:id="1"/>
+    </w:p>
+    <w:p>
+      <w:pPr>
+        <w:rPr>
+          <w:sz w:val="32"/>
+          <w:szCs w:val="32"/>
+        </w:rPr>
+      </w:pPr>
+    </w:p>
+    <w:p>
+      <w:pPr>
+        <w:rPr>
+          <w:sz w:val="32"/>
+          <w:szCs w:val="32"/>
+        </w:rPr>
+      </w:pPr>
+    </w:p>
+    <w:p>
+      <w:pPr>
+        <w:rPr>
+          <w:sz w:val="32"/>
+          <w:szCs w:val="32"/>
+        </w:rPr>
+      </w:pPr>
+    </w:p>
+    <w:p>
+      <w:pPr>
+        <w:rPr>
+          <w:sz w:val="32"/>
+          <w:szCs w:val="32"/>
+        </w:rPr>
+      </w:pPr>
+    </w:p>
+    <w:p>
+      <w:pPr>
+        <w:rPr>
+          <w:b/>
+          <w:sz w:val="32"/>
+          <w:szCs w:val="32"/>
+        </w:rPr>
+      </w:pPr>
     </w:p>
     <w:p>
       <w:pPr>
@@ -1477,9 +3245,9 @@
     </w:lvl>
   </w:abstractNum>
   <w:abstractNum w:abstractNumId="1" w15:restartNumberingAfterBreak="0">
-    <w:nsid w:val="7CBD3E5C"/>
+    <w:nsid w:val="299F6D1D"/>
     <w:multiLevelType w:val="hybridMultilevel"/>
-    <w:tmpl w:val="1B98FCD0"/>
+    <w:tmpl w:val="97A62AA2"/>
     <w:lvl w:ilvl="0" w:tplc="04190001">
       <w:start w:val="1"/>
       <w:numFmt w:val="bullet"/>
@@ -1589,10 +3357,126 @@
       </w:rPr>
     </w:lvl>
   </w:abstractNum>
+  <w:abstractNum w:abstractNumId="2" w15:restartNumberingAfterBreak="0">
+    <w:nsid w:val="7CBD3E5C"/>
+    <w:multiLevelType w:val="hybridMultilevel"/>
+    <w:tmpl w:val="1B98FCD0"/>
+    <w:lvl w:ilvl="0" w:tplc="04190001">
+      <w:start w:val="1"/>
+      <w:numFmt w:val="bullet"/>
+      <w:lvlText w:val=""/>
+      <w:lvlJc w:val="left"/>
+      <w:pPr>
+        <w:ind w:left="720" w:hanging="360"/>
+      </w:pPr>
+      <w:rPr>
+        <w:rFonts w:ascii="Symbol" w:hAnsi="Symbol" w:hint="default"/>
+      </w:rPr>
+    </w:lvl>
+    <w:lvl w:ilvl="1" w:tplc="04190003" w:tentative="1">
+      <w:start w:val="1"/>
+      <w:numFmt w:val="bullet"/>
+      <w:lvlText w:val="o"/>
+      <w:lvlJc w:val="left"/>
+      <w:pPr>
+        <w:ind w:left="1440" w:hanging="360"/>
+      </w:pPr>
+      <w:rPr>
+        <w:rFonts w:ascii="Courier New" w:hAnsi="Courier New" w:cs="Courier New" w:hint="default"/>
+      </w:rPr>
+    </w:lvl>
+    <w:lvl w:ilvl="2" w:tplc="04190005" w:tentative="1">
+      <w:start w:val="1"/>
+      <w:numFmt w:val="bullet"/>
+      <w:lvlText w:val=""/>
+      <w:lvlJc w:val="left"/>
+      <w:pPr>
+        <w:ind w:left="2160" w:hanging="360"/>
+      </w:pPr>
+      <w:rPr>
+        <w:rFonts w:ascii="Wingdings" w:hAnsi="Wingdings" w:hint="default"/>
+      </w:rPr>
+    </w:lvl>
+    <w:lvl w:ilvl="3" w:tplc="04190001" w:tentative="1">
+      <w:start w:val="1"/>
+      <w:numFmt w:val="bullet"/>
+      <w:lvlText w:val=""/>
+      <w:lvlJc w:val="left"/>
+      <w:pPr>
+        <w:ind w:left="2880" w:hanging="360"/>
+      </w:pPr>
+      <w:rPr>
+        <w:rFonts w:ascii="Symbol" w:hAnsi="Symbol" w:hint="default"/>
+      </w:rPr>
+    </w:lvl>
+    <w:lvl w:ilvl="4" w:tplc="04190003" w:tentative="1">
+      <w:start w:val="1"/>
+      <w:numFmt w:val="bullet"/>
+      <w:lvlText w:val="o"/>
+      <w:lvlJc w:val="left"/>
+      <w:pPr>
+        <w:ind w:left="3600" w:hanging="360"/>
+      </w:pPr>
+      <w:rPr>
+        <w:rFonts w:ascii="Courier New" w:hAnsi="Courier New" w:cs="Courier New" w:hint="default"/>
+      </w:rPr>
+    </w:lvl>
+    <w:lvl w:ilvl="5" w:tplc="04190005" w:tentative="1">
+      <w:start w:val="1"/>
+      <w:numFmt w:val="bullet"/>
+      <w:lvlText w:val=""/>
+      <w:lvlJc w:val="left"/>
+      <w:pPr>
+        <w:ind w:left="4320" w:hanging="360"/>
+      </w:pPr>
+      <w:rPr>
+        <w:rFonts w:ascii="Wingdings" w:hAnsi="Wingdings" w:hint="default"/>
+      </w:rPr>
+    </w:lvl>
+    <w:lvl w:ilvl="6" w:tplc="04190001" w:tentative="1">
+      <w:start w:val="1"/>
+      <w:numFmt w:val="bullet"/>
+      <w:lvlText w:val=""/>
+      <w:lvlJc w:val="left"/>
+      <w:pPr>
+        <w:ind w:left="5040" w:hanging="360"/>
+      </w:pPr>
+      <w:rPr>
+        <w:rFonts w:ascii="Symbol" w:hAnsi="Symbol" w:hint="default"/>
+      </w:rPr>
+    </w:lvl>
+    <w:lvl w:ilvl="7" w:tplc="04190003" w:tentative="1">
+      <w:start w:val="1"/>
+      <w:numFmt w:val="bullet"/>
+      <w:lvlText w:val="o"/>
+      <w:lvlJc w:val="left"/>
+      <w:pPr>
+        <w:ind w:left="5760" w:hanging="360"/>
+      </w:pPr>
+      <w:rPr>
+        <w:rFonts w:ascii="Courier New" w:hAnsi="Courier New" w:cs="Courier New" w:hint="default"/>
+      </w:rPr>
+    </w:lvl>
+    <w:lvl w:ilvl="8" w:tplc="04190005" w:tentative="1">
+      <w:start w:val="1"/>
+      <w:numFmt w:val="bullet"/>
+      <w:lvlText w:val=""/>
+      <w:lvlJc w:val="left"/>
+      <w:pPr>
+        <w:ind w:left="6480" w:hanging="360"/>
+      </w:pPr>
+      <w:rPr>
+        <w:rFonts w:ascii="Wingdings" w:hAnsi="Wingdings" w:hint="default"/>
+      </w:rPr>
+    </w:lvl>
+  </w:abstractNum>
   <w:num w:numId="1">
     <w:abstractNumId w:val="0"/>
   </w:num>
   <w:num w:numId="2">
+    <w:abstractNumId w:val="2"/>
+  </w:num>
+  <w:num w:numId="3">
     <w:abstractNumId w:val="1"/>
   </w:num>
 </w:numbering>

</xml_diff>